<commit_message>
Naoh has been promoted to Noah
</commit_message>
<xml_diff>
--- a/Write-Up Rough Draft.docx
+++ b/Write-Up Rough Draft.docx
@@ -103,14 +103,7 @@
           <w:b/>
           <w:bCs/>
         </w:rPr>
-        <w:t xml:space="preserve">Architect </w:t>
-      </w:r>
-      <w:r>
-        <w:rPr>
-          <w:b/>
-          <w:bCs/>
-        </w:rPr>
-        <w:t>(</w:t>
+        <w:t>Architect (</w:t>
       </w:r>
       <w:r>
         <w:rPr>
@@ -160,13 +153,8 @@
         </w:numPr>
       </w:pPr>
       <w:r>
-        <w:t>.</w:t>
-      </w:r>
-      <w:proofErr w:type="spellStart"/>
-      <w:r>
-        <w:t>cpp</w:t>
-      </w:r>
-      <w:proofErr w:type="spellEnd"/>
+        <w:t>.cpp</w:t>
+      </w:r>
     </w:p>
     <w:p>
       <w:pPr>
@@ -177,13 +165,8 @@
         </w:numPr>
       </w:pPr>
       <w:r>
-        <w:t xml:space="preserve">Delegate Files task to </w:t>
-      </w:r>
-      <w:proofErr w:type="gramStart"/>
-      <w:r>
-        <w:t>each individual</w:t>
-      </w:r>
-      <w:proofErr w:type="gramEnd"/>
+        <w:t>Delegate Files task to each individual</w:t>
+      </w:r>
     </w:p>
     <w:p>
       <w:pPr>
@@ -214,21 +197,26 @@
         </w:rPr>
         <w:t xml:space="preserve"> (</w:t>
       </w:r>
-      <w:proofErr w:type="spellStart"/>
-      <w:r>
-        <w:rPr>
-          <w:b/>
-          <w:bCs/>
-        </w:rPr>
-        <w:t>Naoh</w:t>
-      </w:r>
-      <w:proofErr w:type="spellEnd"/>
-      <w:r>
-        <w:rPr>
-          <w:b/>
-          <w:bCs/>
-        </w:rPr>
-        <w:t xml:space="preserve"> Carter</w:t>
+      <w:r>
+        <w:rPr>
+          <w:b/>
+          <w:bCs/>
+        </w:rPr>
+        <w:t>N</w:t>
+      </w:r>
+      <w:r>
+        <w:rPr>
+          <w:b/>
+          <w:bCs/>
+        </w:rPr>
+        <w:t>oa</w:t>
+      </w:r>
+      <w:r>
+        <w:rPr>
+          <w:b/>
+          <w:bCs/>
+        </w:rPr>
+        <w:t>h Carter</w:t>
       </w:r>
       <w:r>
         <w:rPr>

</xml_diff>